<commit_message>
progress in the documentation
</commit_message>
<xml_diff>
--- a/documentacion/Documentacion.docx
+++ b/documentacion/Documentacion.docx
@@ -37,49 +37,13 @@
         <w:rPr>
           <w:sz w:val="24"/>
         </w:rPr>
-        <w:t>El cliente requiere un programa que</w:t>
+        <w:t xml:space="preserve">El cliente requiere un programa </w:t>
       </w:r>
       <w:r>
         <w:rPr>
           <w:sz w:val="24"/>
         </w:rPr>
-        <w:t xml:space="preserve"> pueda ejecutar en un coprocesador el cual se va a encargar de </w:t>
-      </w:r>
-      <w:r>
-        <w:rPr>
-          <w:sz w:val="24"/>
-        </w:rPr>
-        <w:t>ordenar números</w:t>
-      </w:r>
-      <w:r>
-        <w:rPr>
-          <w:sz w:val="24"/>
-        </w:rPr>
-        <w:t xml:space="preserve"> enteros o de coma flotante</w:t>
-      </w:r>
-      <w:r>
-        <w:rPr>
-          <w:sz w:val="24"/>
-        </w:rPr>
-        <w:t xml:space="preserve"> </w:t>
-      </w:r>
-      <w:r>
-        <w:rPr>
-          <w:sz w:val="24"/>
-        </w:rPr>
-        <w:t>con</w:t>
-      </w:r>
-      <w:r>
-        <w:rPr>
-          <w:sz w:val="24"/>
-        </w:rPr>
-        <w:t xml:space="preserve"> tamaño</w:t>
-      </w:r>
-      <w:r>
-        <w:rPr>
-          <w:sz w:val="24"/>
-        </w:rPr>
-        <w:t>s arbitrarios y aleatorios.</w:t>
+        <w:t xml:space="preserve">que permita evaluar el desempeño de 3 algoritmos de ordenamiento buscando el más o los más eficientes ordenando grandes cantidades de números y estos últimos con valores arbitrarios. </w:t>
       </w:r>
     </w:p>
     <w:p>
@@ -133,7 +97,19 @@
         <w:rPr>
           <w:sz w:val="24"/>
         </w:rPr>
-        <w:t>eatorios”</w:t>
+        <w:t>eatorios</w:t>
+      </w:r>
+      <w:r>
+        <w:rPr>
+          <w:sz w:val="24"/>
+        </w:rPr>
+        <w:t xml:space="preserve"> con diferentes algoritmos de ordenamiento eficientes</w:t>
+      </w:r>
+      <w:r>
+        <w:rPr>
+          <w:sz w:val="24"/>
+        </w:rPr>
+        <w:t>”</w:t>
       </w:r>
     </w:p>
     <w:p>
@@ -1636,14 +1612,7 @@
                 <w:sz w:val="24"/>
                 <w:szCs w:val="24"/>
               </w:rPr>
-              <w:t>Ine</w:t>
-            </w:r>
-            <w:r>
-              <w:rPr>
-                <w:sz w:val="24"/>
-                <w:szCs w:val="24"/>
-              </w:rPr>
-              <w:t>stables</w:t>
+              <w:t>Inestables</w:t>
             </w:r>
           </w:p>
         </w:tc>
@@ -1683,23 +1652,7 @@
                 <w:szCs w:val="24"/>
                 <w:lang w:val="en-US"/>
               </w:rPr>
-              <w:t xml:space="preserve">Shell </w:t>
-            </w:r>
-            <w:r>
-              <w:rPr>
-                <w:sz w:val="24"/>
-                <w:szCs w:val="24"/>
-                <w:lang w:val="en-US"/>
-              </w:rPr>
-              <w:t>so</w:t>
-            </w:r>
-            <w:r>
-              <w:rPr>
-                <w:sz w:val="24"/>
-                <w:szCs w:val="24"/>
-                <w:lang w:val="en-US"/>
-              </w:rPr>
-              <w:t>rt</w:t>
+              <w:t>Shell sort</w:t>
             </w:r>
           </w:p>
         </w:tc>
@@ -4322,6 +4275,7 @@
         <w:jc w:val="both"/>
         <w:rPr>
           <w:sz w:val="24"/>
+          <w:lang w:val="en-US"/>
         </w:rPr>
       </w:pPr>
       <w:r>
@@ -4329,6 +4283,13 @@
           <w:sz w:val="24"/>
         </w:rPr>
         <w:t>Merge</w:t>
+      </w:r>
+      <w:r>
+        <w:rPr>
+          <w:sz w:val="24"/>
+          <w:lang w:val="en-US"/>
+        </w:rPr>
+        <w:t xml:space="preserve"> sort</w:t>
       </w:r>
     </w:p>
     <w:p>
@@ -4341,13 +4302,22 @@
         <w:jc w:val="both"/>
         <w:rPr>
           <w:sz w:val="24"/>
+          <w:lang w:val="en-US"/>
         </w:rPr>
       </w:pPr>
       <w:r>
         <w:rPr>
           <w:sz w:val="24"/>
+          <w:lang w:val="en-US"/>
         </w:rPr>
         <w:t>Quick</w:t>
+      </w:r>
+      <w:r>
+        <w:rPr>
+          <w:sz w:val="24"/>
+          <w:lang w:val="en-US"/>
+        </w:rPr>
+        <w:t xml:space="preserve"> sort </w:t>
       </w:r>
     </w:p>
     <w:p>
@@ -4389,7 +4359,14 @@
           <w:sz w:val="24"/>
           <w:lang w:val="en-US"/>
         </w:rPr>
-        <w:t>Hip sort</w:t>
+        <w:t>Hea</w:t>
+      </w:r>
+      <w:r>
+        <w:rPr>
+          <w:sz w:val="24"/>
+          <w:lang w:val="en-US"/>
+        </w:rPr>
+        <w:t>p sort</w:t>
       </w:r>
     </w:p>
     <w:p>
@@ -4418,20 +4395,57 @@
         <w:jc w:val="both"/>
         <w:rPr>
           <w:sz w:val="24"/>
-          <w:lang w:val="en-US"/>
-        </w:rPr>
-      </w:pPr>
+        </w:rPr>
+      </w:pPr>
+      <w:r>
+        <w:rPr>
+          <w:sz w:val="24"/>
+        </w:rPr>
+        <w:t>(mostrar complejidades, manera en la que opera</w:t>
+      </w:r>
+      <w:r>
+        <w:rPr>
+          <w:sz w:val="24"/>
+        </w:rPr>
+        <w:t>. Esta sería la parte de la lluvia de ideas</w:t>
+      </w:r>
+      <w:bookmarkStart w:id="0" w:name="_GoBack"/>
+      <w:bookmarkEnd w:id="0"/>
+      <w:r>
+        <w:rPr>
+          <w:sz w:val="24"/>
+        </w:rPr>
+        <w:t>)</w:t>
+      </w:r>
     </w:p>
     <w:p>
       <w:pPr>
         <w:jc w:val="both"/>
         <w:rPr>
           <w:sz w:val="24"/>
-          <w:lang w:val="en-US"/>
-        </w:rPr>
-      </w:pPr>
-      <w:bookmarkStart w:id="0" w:name="_GoBack"/>
-      <w:bookmarkEnd w:id="0"/>
+        </w:rPr>
+      </w:pPr>
+      <w:r>
+        <w:rPr>
+          <w:sz w:val="24"/>
+        </w:rPr>
+        <w:lastRenderedPageBreak/>
+        <w:t xml:space="preserve">Merge </w:t>
+      </w:r>
+      <w:r>
+        <w:rPr>
+          <w:sz w:val="24"/>
+        </w:rPr>
+        <w:t>sort</w:t>
+      </w:r>
+    </w:p>
+    <w:p>
+      <w:pPr>
+        <w:jc w:val="both"/>
+        <w:rPr>
+          <w:sz w:val="24"/>
+        </w:rPr>
+      </w:pPr>
     </w:p>
     <w:sectPr>
       <w:pgSz w:w="12240" w:h="15840"/>
@@ -5116,6 +5130,7 @@
   <w:style w:type="character" w:default="1" w:styleId="DefaultParagraphFont">
     <w:name w:val="Default Paragraph Font"/>
     <w:uiPriority w:val="1"/>
+    <w:semiHidden/>
     <w:unhideWhenUsed/>
   </w:style>
   <w:style w:type="table" w:default="1" w:styleId="TableNormal">

</xml_diff>